<commit_message>
Ver 2 guide, handling duplicative/overlapping rows
</commit_message>
<xml_diff>
--- a/Sftp To Snowflake Guide.docx
+++ b/Sftp To Snowflake Guide.docx
@@ -2,7 +2,7 @@
 <file path=word/document.xml><?xml version="1.0" encoding="utf-8"?>
 <w:document xmlns:w="http://schemas.openxmlformats.org/wordprocessingml/2006/main" xmlns:m="http://schemas.openxmlformats.org/officeDocument/2006/math" xmlns:r="http://schemas.openxmlformats.org/officeDocument/2006/relationships" xmlns:o="urn:schemas-microsoft-com:office:office" xmlns:v="urn:schemas-microsoft-com:vml" xmlns:w10="urn:schemas-microsoft-com:office:word" xmlns:a="http://schemas.openxmlformats.org/drawingml/2006/main" xmlns:pic="http://schemas.openxmlformats.org/drawingml/2006/picture" xmlns:wp="http://schemas.openxmlformats.org/drawingml/2006/wordprocessingDrawing">
   <w:body>
-    <w:bookmarkStart w:id="34" w:name="X3b5e6ce649acd027fc589fad798633b10f997f1"/>
+    <w:bookmarkStart w:id="35" w:name="X3b5e6ce649acd027fc589fad798633b10f997f1"/>
     <w:p>
       <w:pPr>
         <w:pStyle w:val="Heading1"/>
@@ -162,6 +162,33 @@
       </w:pPr>
       <w:r>
         <w:t xml:space="preserve">Schedule the script to run automatically using Task Scheduler</w:t>
+      </w:r>
+    </w:p>
+    <w:p>
+      <w:pPr>
+        <w:pStyle w:val="Compact"/>
+        <w:numPr>
+          <w:ilvl w:val="0"/>
+          <w:numId w:val="1001"/>
+        </w:numPr>
+      </w:pPr>
+      <w:r>
+        <w:t xml:space="preserve">Use Snowflake</w:t>
+      </w:r>
+      <w:r>
+        <w:t xml:space="preserve"> </w:t>
+      </w:r>
+      <w:r>
+        <w:rPr>
+          <w:rStyle w:val="VerbatimChar"/>
+        </w:rPr>
+        <w:t xml:space="preserve">MERGE</w:t>
+      </w:r>
+      <w:r>
+        <w:t xml:space="preserve"> </w:t>
+      </w:r>
+      <w:r>
+        <w:t xml:space="preserve">logic to prevent duplicates</w:t>
       </w:r>
     </w:p>
     <w:p>
@@ -2032,7 +2059,64 @@
         <w:rPr>
           <w:rStyle w:val="NormalTok"/>
         </w:rPr>
-        <w:t xml:space="preserve">        downloaded_files.append(local_path)</w:t>
+        <w:t xml:space="preserve">        downloaded_files.append((file_name, local_path))</w:t>
+      </w:r>
+      <w:r>
+        <w:br/>
+      </w:r>
+      <w:r>
+        <w:rPr>
+          <w:rStyle w:val="NormalTok"/>
+        </w:rPr>
+        <w:t xml:space="preserve">        sftp.rename(REMOTE_DIR </w:t>
+      </w:r>
+      <w:r>
+        <w:rPr>
+          <w:rStyle w:val="OperatorTok"/>
+        </w:rPr>
+        <w:t xml:space="preserve">+</w:t>
+      </w:r>
+      <w:r>
+        <w:rPr>
+          <w:rStyle w:val="NormalTok"/>
+        </w:rPr>
+        <w:t xml:space="preserve"> file_name, REMOTE_DIR </w:t>
+      </w:r>
+      <w:r>
+        <w:rPr>
+          <w:rStyle w:val="OperatorTok"/>
+        </w:rPr>
+        <w:t xml:space="preserve">+</w:t>
+      </w:r>
+      <w:r>
+        <w:rPr>
+          <w:rStyle w:val="NormalTok"/>
+        </w:rPr>
+        <w:t xml:space="preserve"> </w:t>
+      </w:r>
+      <w:r>
+        <w:rPr>
+          <w:rStyle w:val="StringTok"/>
+        </w:rPr>
+        <w:t xml:space="preserve">"processed/"</w:t>
+      </w:r>
+      <w:r>
+        <w:rPr>
+          <w:rStyle w:val="NormalTok"/>
+        </w:rPr>
+        <w:t xml:space="preserve"> </w:t>
+      </w:r>
+      <w:r>
+        <w:rPr>
+          <w:rStyle w:val="OperatorTok"/>
+        </w:rPr>
+        <w:t xml:space="preserve">+</w:t>
+      </w:r>
+      <w:r>
+        <w:rPr>
+          <w:rStyle w:val="NormalTok"/>
+        </w:rPr>
+        <w:t xml:space="preserve"> file_name)</w:t>
       </w:r>
       <w:r>
         <w:br/>
@@ -2047,7 +2131,7 @@
         <w:rPr>
           <w:rStyle w:val="SpecialStringTok"/>
         </w:rPr>
-        <w:t xml:space="preserve">f"Downloaded: </w:t>
+        <w:t xml:space="preserve">f"Downloaded and moved: </w:t>
       </w:r>
       <w:r>
         <w:rPr>
@@ -2137,7 +2221,7 @@
         <w:rPr>
           <w:rStyle w:val="NormalTok"/>
         </w:rPr>
-        <w:t xml:space="preserve"> load_csv_to_snowflake(file_path, conn):</w:t>
+        <w:t xml:space="preserve"> load_csv_to_snowflake(file_name, file_path, conn):</w:t>
       </w:r>
       <w:r>
         <w:br/>
@@ -2158,19 +2242,25 @@
         <w:rPr>
           <w:rStyle w:val="NormalTok"/>
         </w:rPr>
-        <w:t xml:space="preserve"> os.path.splitext(os.path.basename(file_path))[</w:t>
-      </w:r>
-      <w:r>
-        <w:rPr>
-          <w:rStyle w:val="DecValTok"/>
-        </w:rPr>
-        <w:t xml:space="preserve">0</w:t>
-      </w:r>
-      <w:r>
-        <w:rPr>
-          <w:rStyle w:val="NormalTok"/>
-        </w:rPr>
-        <w:t xml:space="preserve">].lower()</w:t>
+        <w:t xml:space="preserve"> </w:t>
+      </w:r>
+      <w:r>
+        <w:rPr>
+          <w:rStyle w:val="StringTok"/>
+        </w:rPr>
+        <w:t xml:space="preserve">"stg_application"</w:t>
+      </w:r>
+      <w:r>
+        <w:rPr>
+          <w:rStyle w:val="NormalTok"/>
+        </w:rPr>
+        <w:t xml:space="preserve">  </w:t>
+      </w:r>
+      <w:r>
+        <w:rPr>
+          <w:rStyle w:val="CommentTok"/>
+        </w:rPr>
+        <w:t xml:space="preserve"># Always load to staging</w:t>
       </w:r>
       <w:r>
         <w:br/>
@@ -2197,6 +2287,87 @@
         <w:br/>
       </w:r>
       <w:r>
+        <w:rPr>
+          <w:rStyle w:val="NormalTok"/>
+        </w:rPr>
+        <w:t xml:space="preserve">    write_pandas(conn, df, table_name</w:t>
+      </w:r>
+      <w:r>
+        <w:rPr>
+          <w:rStyle w:val="OperatorTok"/>
+        </w:rPr>
+        <w:t xml:space="preserve">=</w:t>
+      </w:r>
+      <w:r>
+        <w:rPr>
+          <w:rStyle w:val="NormalTok"/>
+        </w:rPr>
+        <w:t xml:space="preserve">table_name, overwrite</w:t>
+      </w:r>
+      <w:r>
+        <w:rPr>
+          <w:rStyle w:val="OperatorTok"/>
+        </w:rPr>
+        <w:t xml:space="preserve">=</w:t>
+      </w:r>
+      <w:r>
+        <w:rPr>
+          <w:rStyle w:val="VariableTok"/>
+        </w:rPr>
+        <w:t xml:space="preserve">False</w:t>
+      </w:r>
+      <w:r>
+        <w:rPr>
+          <w:rStyle w:val="NormalTok"/>
+        </w:rPr>
+        <w:t xml:space="preserve">)</w:t>
+      </w:r>
+      <w:r>
+        <w:br/>
+      </w:r>
+      <w:r>
+        <w:rPr>
+          <w:rStyle w:val="NormalTok"/>
+        </w:rPr>
+        <w:t xml:space="preserve">    conn.cursor().execute(</w:t>
+      </w:r>
+      <w:r>
+        <w:rPr>
+          <w:rStyle w:val="SpecialStringTok"/>
+        </w:rPr>
+        <w:t xml:space="preserve">f"INSERT INTO file_log (file_name) VALUES ('</w:t>
+      </w:r>
+      <w:r>
+        <w:rPr>
+          <w:rStyle w:val="SpecialCharTok"/>
+        </w:rPr>
+        <w:t xml:space="preserve">{</w:t>
+      </w:r>
+      <w:r>
+        <w:rPr>
+          <w:rStyle w:val="NormalTok"/>
+        </w:rPr>
+        <w:t xml:space="preserve">file_name</w:t>
+      </w:r>
+      <w:r>
+        <w:rPr>
+          <w:rStyle w:val="SpecialCharTok"/>
+        </w:rPr>
+        <w:t xml:space="preserve">}</w:t>
+      </w:r>
+      <w:r>
+        <w:rPr>
+          <w:rStyle w:val="SpecialStringTok"/>
+        </w:rPr>
+        <w:t xml:space="preserve">')"</w:t>
+      </w:r>
+      <w:r>
+        <w:rPr>
+          <w:rStyle w:val="NormalTok"/>
+        </w:rPr>
+        <w:t xml:space="preserve">)</w:t>
+      </w:r>
+      <w:r>
         <w:br/>
       </w:r>
       <w:r>
@@ -2209,7 +2380,7 @@
         <w:rPr>
           <w:rStyle w:val="SpecialStringTok"/>
         </w:rPr>
-        <w:t xml:space="preserve">f"Uploading to Snowflake: </w:t>
+        <w:t xml:space="preserve">f"✅ Uploaded </w:t>
       </w:r>
       <w:r>
         <w:rPr>
@@ -2221,7 +2392,7 @@
         <w:rPr>
           <w:rStyle w:val="NormalTok"/>
         </w:rPr>
-        <w:t xml:space="preserve">table_name</w:t>
+        <w:t xml:space="preserve">file_name</w:t>
       </w:r>
       <w:r>
         <w:rPr>
@@ -2233,6 +2404,378 @@
         <w:rPr>
           <w:rStyle w:val="SpecialStringTok"/>
         </w:rPr>
+        <w:t xml:space="preserve"> to staging"</w:t>
+      </w:r>
+      <w:r>
+        <w:rPr>
+          <w:rStyle w:val="NormalTok"/>
+        </w:rPr>
+        <w:t xml:space="preserve">)</w:t>
+      </w:r>
+      <w:r>
+        <w:br/>
+      </w:r>
+      <w:r>
+        <w:br/>
+      </w:r>
+      <w:r>
+        <w:rPr>
+          <w:rStyle w:val="CommentTok"/>
+        </w:rPr>
+        <w:t xml:space="preserve"># === Merge into Final Table ===</w:t>
+      </w:r>
+      <w:r>
+        <w:br/>
+      </w:r>
+      <w:r>
+        <w:rPr>
+          <w:rStyle w:val="KeywordTok"/>
+        </w:rPr>
+        <w:t xml:space="preserve">def</w:t>
+      </w:r>
+      <w:r>
+        <w:rPr>
+          <w:rStyle w:val="NormalTok"/>
+        </w:rPr>
+        <w:t xml:space="preserve"> merge_into_application_table(conn):</w:t>
+      </w:r>
+      <w:r>
+        <w:br/>
+      </w:r>
+      <w:r>
+        <w:rPr>
+          <w:rStyle w:val="NormalTok"/>
+        </w:rPr>
+        <w:t xml:space="preserve">    merge_sql </w:t>
+      </w:r>
+      <w:r>
+        <w:rPr>
+          <w:rStyle w:val="OperatorTok"/>
+        </w:rPr>
+        <w:t xml:space="preserve">=</w:t>
+      </w:r>
+      <w:r>
+        <w:rPr>
+          <w:rStyle w:val="NormalTok"/>
+        </w:rPr>
+        <w:t xml:space="preserve"> </w:t>
+      </w:r>
+      <w:r>
+        <w:rPr>
+          <w:rStyle w:val="StringTok"/>
+        </w:rPr>
+        <w:t xml:space="preserve">"""</w:t>
+      </w:r>
+      <w:r>
+        <w:br/>
+      </w:r>
+      <w:r>
+        <w:rPr>
+          <w:rStyle w:val="StringTok"/>
+        </w:rPr>
+        <w:t xml:space="preserve">        MERGE INTO application AS tgt</w:t>
+      </w:r>
+      <w:r>
+        <w:br/>
+      </w:r>
+      <w:r>
+        <w:rPr>
+          <w:rStyle w:val="StringTok"/>
+        </w:rPr>
+        <w:t xml:space="preserve">        USING stg_application AS src</w:t>
+      </w:r>
+      <w:r>
+        <w:br/>
+      </w:r>
+      <w:r>
+        <w:rPr>
+          <w:rStyle w:val="StringTok"/>
+        </w:rPr>
+        <w:t xml:space="preserve">        ON tgt.application_id = src.application_id</w:t>
+      </w:r>
+      <w:r>
+        <w:br/>
+      </w:r>
+      <w:r>
+        <w:rPr>
+          <w:rStyle w:val="StringTok"/>
+        </w:rPr>
+        <w:t xml:space="preserve">        WHEN MATCHED THEN UPDATE SET</w:t>
+      </w:r>
+      <w:r>
+        <w:br/>
+      </w:r>
+      <w:r>
+        <w:rPr>
+          <w:rStyle w:val="StringTok"/>
+        </w:rPr>
+        <w:t xml:space="preserve">            tgt.name = src.name,</w:t>
+      </w:r>
+      <w:r>
+        <w:br/>
+      </w:r>
+      <w:r>
+        <w:rPr>
+          <w:rStyle w:val="StringTok"/>
+        </w:rPr>
+        <w:t xml:space="preserve">            tgt.date_created = src.date_created</w:t>
+      </w:r>
+      <w:r>
+        <w:br/>
+      </w:r>
+      <w:r>
+        <w:rPr>
+          <w:rStyle w:val="StringTok"/>
+        </w:rPr>
+        <w:t xml:space="preserve">        WHEN NOT MATCHED THEN INSERT (application_id, name, date_created)</w:t>
+      </w:r>
+      <w:r>
+        <w:br/>
+      </w:r>
+      <w:r>
+        <w:rPr>
+          <w:rStyle w:val="StringTok"/>
+        </w:rPr>
+        <w:t xml:space="preserve">        VALUES (src.application_id, src.name, src.date_created);</w:t>
+      </w:r>
+      <w:r>
+        <w:br/>
+      </w:r>
+      <w:r>
+        <w:rPr>
+          <w:rStyle w:val="StringTok"/>
+        </w:rPr>
+        <w:t xml:space="preserve">    """</w:t>
+      </w:r>
+      <w:r>
+        <w:br/>
+      </w:r>
+      <w:r>
+        <w:rPr>
+          <w:rStyle w:val="NormalTok"/>
+        </w:rPr>
+        <w:t xml:space="preserve">    conn.cursor().execute(merge_sql)</w:t>
+      </w:r>
+      <w:r>
+        <w:br/>
+      </w:r>
+      <w:r>
+        <w:rPr>
+          <w:rStyle w:val="NormalTok"/>
+        </w:rPr>
+        <w:t xml:space="preserve">    conn.cursor().execute(</w:t>
+      </w:r>
+      <w:r>
+        <w:rPr>
+          <w:rStyle w:val="StringTok"/>
+        </w:rPr>
+        <w:t xml:space="preserve">"TRUNCATE TABLE stg_application"</w:t>
+      </w:r>
+      <w:r>
+        <w:rPr>
+          <w:rStyle w:val="NormalTok"/>
+        </w:rPr>
+        <w:t xml:space="preserve">)</w:t>
+      </w:r>
+      <w:r>
+        <w:br/>
+      </w:r>
+      <w:r>
+        <w:rPr>
+          <w:rStyle w:val="NormalTok"/>
+        </w:rPr>
+        <w:t xml:space="preserve">    logging.info(</w:t>
+      </w:r>
+      <w:r>
+        <w:rPr>
+          <w:rStyle w:val="StringTok"/>
+        </w:rPr>
+        <w:t xml:space="preserve">"✅ Merge and cleanup completed."</w:t>
+      </w:r>
+      <w:r>
+        <w:rPr>
+          <w:rStyle w:val="NormalTok"/>
+        </w:rPr>
+        <w:t xml:space="preserve">)</w:t>
+      </w:r>
+      <w:r>
+        <w:br/>
+      </w:r>
+      <w:r>
+        <w:br/>
+      </w:r>
+      <w:r>
+        <w:rPr>
+          <w:rStyle w:val="CommentTok"/>
+        </w:rPr>
+        <w:t xml:space="preserve"># === Run everything ===</w:t>
+      </w:r>
+      <w:r>
+        <w:br/>
+      </w:r>
+      <w:r>
+        <w:rPr>
+          <w:rStyle w:val="KeywordTok"/>
+        </w:rPr>
+        <w:t xml:space="preserve">def</w:t>
+      </w:r>
+      <w:r>
+        <w:rPr>
+          <w:rStyle w:val="NormalTok"/>
+        </w:rPr>
+        <w:t xml:space="preserve"> run_pipeline():</w:t>
+      </w:r>
+      <w:r>
+        <w:br/>
+      </w:r>
+      <w:r>
+        <w:rPr>
+          <w:rStyle w:val="NormalTok"/>
+        </w:rPr>
+        <w:t xml:space="preserve">    </w:t>
+      </w:r>
+      <w:r>
+        <w:rPr>
+          <w:rStyle w:val="ControlFlowTok"/>
+        </w:rPr>
+        <w:t xml:space="preserve">try</w:t>
+      </w:r>
+      <w:r>
+        <w:rPr>
+          <w:rStyle w:val="NormalTok"/>
+        </w:rPr>
+        <w:t xml:space="preserve">:</w:t>
+      </w:r>
+      <w:r>
+        <w:br/>
+      </w:r>
+      <w:r>
+        <w:rPr>
+          <w:rStyle w:val="NormalTok"/>
+        </w:rPr>
+        <w:t xml:space="preserve">        conn </w:t>
+      </w:r>
+      <w:r>
+        <w:rPr>
+          <w:rStyle w:val="OperatorTok"/>
+        </w:rPr>
+        <w:t xml:space="preserve">=</w:t>
+      </w:r>
+      <w:r>
+        <w:rPr>
+          <w:rStyle w:val="NormalTok"/>
+        </w:rPr>
+        <w:t xml:space="preserve"> connect_snowflake()</w:t>
+      </w:r>
+      <w:r>
+        <w:br/>
+      </w:r>
+      <w:r>
+        <w:rPr>
+          <w:rStyle w:val="NormalTok"/>
+        </w:rPr>
+        <w:t xml:space="preserve">        files </w:t>
+      </w:r>
+      <w:r>
+        <w:rPr>
+          <w:rStyle w:val="OperatorTok"/>
+        </w:rPr>
+        <w:t xml:space="preserve">=</w:t>
+      </w:r>
+      <w:r>
+        <w:rPr>
+          <w:rStyle w:val="NormalTok"/>
+        </w:rPr>
+        <w:t xml:space="preserve"> download_csvs_from_sftp()</w:t>
+      </w:r>
+      <w:r>
+        <w:br/>
+      </w:r>
+      <w:r>
+        <w:rPr>
+          <w:rStyle w:val="NormalTok"/>
+        </w:rPr>
+        <w:t xml:space="preserve">        </w:t>
+      </w:r>
+      <w:r>
+        <w:rPr>
+          <w:rStyle w:val="ControlFlowTok"/>
+        </w:rPr>
+        <w:t xml:space="preserve">for</w:t>
+      </w:r>
+      <w:r>
+        <w:rPr>
+          <w:rStyle w:val="NormalTok"/>
+        </w:rPr>
+        <w:t xml:space="preserve"> file_name, file_path </w:t>
+      </w:r>
+      <w:r>
+        <w:rPr>
+          <w:rStyle w:val="KeywordTok"/>
+        </w:rPr>
+        <w:t xml:space="preserve">in</w:t>
+      </w:r>
+      <w:r>
+        <w:rPr>
+          <w:rStyle w:val="NormalTok"/>
+        </w:rPr>
+        <w:t xml:space="preserve"> files:</w:t>
+      </w:r>
+      <w:r>
+        <w:br/>
+      </w:r>
+      <w:r>
+        <w:rPr>
+          <w:rStyle w:val="NormalTok"/>
+        </w:rPr>
+        <w:t xml:space="preserve">            load_csv_to_snowflake(file_name, file_path, conn)</w:t>
+      </w:r>
+      <w:r>
+        <w:br/>
+      </w:r>
+      <w:r>
+        <w:rPr>
+          <w:rStyle w:val="NormalTok"/>
+        </w:rPr>
+        <w:t xml:space="preserve">            os.remove(file_path)</w:t>
+      </w:r>
+      <w:r>
+        <w:br/>
+      </w:r>
+      <w:r>
+        <w:rPr>
+          <w:rStyle w:val="NormalTok"/>
+        </w:rPr>
+        <w:t xml:space="preserve">            logging.info(</w:t>
+      </w:r>
+      <w:r>
+        <w:rPr>
+          <w:rStyle w:val="SpecialStringTok"/>
+        </w:rPr>
+        <w:t xml:space="preserve">f"Removed local file: </w:t>
+      </w:r>
+      <w:r>
+        <w:rPr>
+          <w:rStyle w:val="SpecialCharTok"/>
+        </w:rPr>
+        <w:t xml:space="preserve">{</w:t>
+      </w:r>
+      <w:r>
+        <w:rPr>
+          <w:rStyle w:val="NormalTok"/>
+        </w:rPr>
+        <w:t xml:space="preserve">file_path</w:t>
+      </w:r>
+      <w:r>
+        <w:rPr>
+          <w:rStyle w:val="SpecialCharTok"/>
+        </w:rPr>
+        <w:t xml:space="preserve">}</w:t>
+      </w:r>
+      <w:r>
+        <w:rPr>
+          <w:rStyle w:val="SpecialStringTok"/>
+        </w:rPr>
         <w:t xml:space="preserve">"</w:t>
       </w:r>
       <w:r>
@@ -2248,421 +2791,7 @@
         <w:rPr>
           <w:rStyle w:val="NormalTok"/>
         </w:rPr>
-        <w:t xml:space="preserve">    </w:t>
-      </w:r>
-      <w:r>
-        <w:rPr>
-          <w:rStyle w:val="ControlFlowTok"/>
-        </w:rPr>
-        <w:t xml:space="preserve">try</w:t>
-      </w:r>
-      <w:r>
-        <w:rPr>
-          <w:rStyle w:val="NormalTok"/>
-        </w:rPr>
-        <w:t xml:space="preserve">:</w:t>
-      </w:r>
-      <w:r>
-        <w:br/>
-      </w:r>
-      <w:r>
-        <w:rPr>
-          <w:rStyle w:val="NormalTok"/>
-        </w:rPr>
-        <w:t xml:space="preserve">        success, nchunks, nrows, _ </w:t>
-      </w:r>
-      <w:r>
-        <w:rPr>
-          <w:rStyle w:val="OperatorTok"/>
-        </w:rPr>
-        <w:t xml:space="preserve">=</w:t>
-      </w:r>
-      <w:r>
-        <w:rPr>
-          <w:rStyle w:val="NormalTok"/>
-        </w:rPr>
-        <w:t xml:space="preserve"> write_pandas(conn, df, table_name</w:t>
-      </w:r>
-      <w:r>
-        <w:rPr>
-          <w:rStyle w:val="OperatorTok"/>
-        </w:rPr>
-        <w:t xml:space="preserve">=</w:t>
-      </w:r>
-      <w:r>
-        <w:rPr>
-          <w:rStyle w:val="NormalTok"/>
-        </w:rPr>
-        <w:t xml:space="preserve">table_name, overwrite</w:t>
-      </w:r>
-      <w:r>
-        <w:rPr>
-          <w:rStyle w:val="OperatorTok"/>
-        </w:rPr>
-        <w:t xml:space="preserve">=</w:t>
-      </w:r>
-      <w:r>
-        <w:rPr>
-          <w:rStyle w:val="VariableTok"/>
-        </w:rPr>
-        <w:t xml:space="preserve">False</w:t>
-      </w:r>
-      <w:r>
-        <w:rPr>
-          <w:rStyle w:val="NormalTok"/>
-        </w:rPr>
-        <w:t xml:space="preserve">)</w:t>
-      </w:r>
-      <w:r>
-        <w:br/>
-      </w:r>
-      <w:r>
-        <w:rPr>
-          <w:rStyle w:val="NormalTok"/>
-        </w:rPr>
-        <w:t xml:space="preserve">        logging.info(</w:t>
-      </w:r>
-      <w:r>
-        <w:rPr>
-          <w:rStyle w:val="SpecialStringTok"/>
-        </w:rPr>
-        <w:t xml:space="preserve">f"✅ Uploaded </w:t>
-      </w:r>
-      <w:r>
-        <w:rPr>
-          <w:rStyle w:val="SpecialCharTok"/>
-        </w:rPr>
-        <w:t xml:space="preserve">{</w:t>
-      </w:r>
-      <w:r>
-        <w:rPr>
-          <w:rStyle w:val="NormalTok"/>
-        </w:rPr>
-        <w:t xml:space="preserve">nrows</w:t>
-      </w:r>
-      <w:r>
-        <w:rPr>
-          <w:rStyle w:val="SpecialCharTok"/>
-        </w:rPr>
-        <w:t xml:space="preserve">}</w:t>
-      </w:r>
-      <w:r>
-        <w:rPr>
-          <w:rStyle w:val="SpecialStringTok"/>
-        </w:rPr>
-        <w:t xml:space="preserve"> rows to </w:t>
-      </w:r>
-      <w:r>
-        <w:rPr>
-          <w:rStyle w:val="SpecialCharTok"/>
-        </w:rPr>
-        <w:t xml:space="preserve">{</w:t>
-      </w:r>
-      <w:r>
-        <w:rPr>
-          <w:rStyle w:val="NormalTok"/>
-        </w:rPr>
-        <w:t xml:space="preserve">table_name</w:t>
-      </w:r>
-      <w:r>
-        <w:rPr>
-          <w:rStyle w:val="SpecialCharTok"/>
-        </w:rPr>
-        <w:t xml:space="preserve">}</w:t>
-      </w:r>
-      <w:r>
-        <w:rPr>
-          <w:rStyle w:val="SpecialStringTok"/>
-        </w:rPr>
-        <w:t xml:space="preserve">"</w:t>
-      </w:r>
-      <w:r>
-        <w:rPr>
-          <w:rStyle w:val="NormalTok"/>
-        </w:rPr>
-        <w:t xml:space="preserve">)</w:t>
-      </w:r>
-      <w:r>
-        <w:br/>
-      </w:r>
-      <w:r>
-        <w:rPr>
-          <w:rStyle w:val="NormalTok"/>
-        </w:rPr>
-        <w:t xml:space="preserve">    </w:t>
-      </w:r>
-      <w:r>
-        <w:rPr>
-          <w:rStyle w:val="ControlFlowTok"/>
-        </w:rPr>
-        <w:t xml:space="preserve">except</w:t>
-      </w:r>
-      <w:r>
-        <w:rPr>
-          <w:rStyle w:val="NormalTok"/>
-        </w:rPr>
-        <w:t xml:space="preserve"> </w:t>
-      </w:r>
-      <w:r>
-        <w:rPr>
-          <w:rStyle w:val="PreprocessorTok"/>
-        </w:rPr>
-        <w:t xml:space="preserve">Exception</w:t>
-      </w:r>
-      <w:r>
-        <w:rPr>
-          <w:rStyle w:val="NormalTok"/>
-        </w:rPr>
-        <w:t xml:space="preserve"> </w:t>
-      </w:r>
-      <w:r>
-        <w:rPr>
-          <w:rStyle w:val="ImportTok"/>
-        </w:rPr>
-        <w:t xml:space="preserve">as</w:t>
-      </w:r>
-      <w:r>
-        <w:rPr>
-          <w:rStyle w:val="NormalTok"/>
-        </w:rPr>
-        <w:t xml:space="preserve"> e:</w:t>
-      </w:r>
-      <w:r>
-        <w:br/>
-      </w:r>
-      <w:r>
-        <w:rPr>
-          <w:rStyle w:val="NormalTok"/>
-        </w:rPr>
-        <w:t xml:space="preserve">        logging.error(</w:t>
-      </w:r>
-      <w:r>
-        <w:rPr>
-          <w:rStyle w:val="SpecialStringTok"/>
-        </w:rPr>
-        <w:t xml:space="preserve">f"❌ Upload failed: </w:t>
-      </w:r>
-      <w:r>
-        <w:rPr>
-          <w:rStyle w:val="SpecialCharTok"/>
-        </w:rPr>
-        <w:t xml:space="preserve">{</w:t>
-      </w:r>
-      <w:r>
-        <w:rPr>
-          <w:rStyle w:val="BuiltInTok"/>
-        </w:rPr>
-        <w:t xml:space="preserve">str</w:t>
-      </w:r>
-      <w:r>
-        <w:rPr>
-          <w:rStyle w:val="NormalTok"/>
-        </w:rPr>
-        <w:t xml:space="preserve">(e)</w:t>
-      </w:r>
-      <w:r>
-        <w:rPr>
-          <w:rStyle w:val="SpecialCharTok"/>
-        </w:rPr>
-        <w:t xml:space="preserve">}</w:t>
-      </w:r>
-      <w:r>
-        <w:rPr>
-          <w:rStyle w:val="SpecialStringTok"/>
-        </w:rPr>
-        <w:t xml:space="preserve">"</w:t>
-      </w:r>
-      <w:r>
-        <w:rPr>
-          <w:rStyle w:val="NormalTok"/>
-        </w:rPr>
-        <w:t xml:space="preserve">)</w:t>
-      </w:r>
-      <w:r>
-        <w:br/>
-      </w:r>
-      <w:r>
-        <w:br/>
-      </w:r>
-      <w:r>
-        <w:rPr>
-          <w:rStyle w:val="CommentTok"/>
-        </w:rPr>
-        <w:t xml:space="preserve"># === Run everything ===</w:t>
-      </w:r>
-      <w:r>
-        <w:br/>
-      </w:r>
-      <w:r>
-        <w:rPr>
-          <w:rStyle w:val="KeywordTok"/>
-        </w:rPr>
-        <w:t xml:space="preserve">def</w:t>
-      </w:r>
-      <w:r>
-        <w:rPr>
-          <w:rStyle w:val="NormalTok"/>
-        </w:rPr>
-        <w:t xml:space="preserve"> run_pipeline():</w:t>
-      </w:r>
-      <w:r>
-        <w:br/>
-      </w:r>
-      <w:r>
-        <w:rPr>
-          <w:rStyle w:val="NormalTok"/>
-        </w:rPr>
-        <w:t xml:space="preserve">    </w:t>
-      </w:r>
-      <w:r>
-        <w:rPr>
-          <w:rStyle w:val="ControlFlowTok"/>
-        </w:rPr>
-        <w:t xml:space="preserve">try</w:t>
-      </w:r>
-      <w:r>
-        <w:rPr>
-          <w:rStyle w:val="NormalTok"/>
-        </w:rPr>
-        <w:t xml:space="preserve">:</w:t>
-      </w:r>
-      <w:r>
-        <w:br/>
-      </w:r>
-      <w:r>
-        <w:rPr>
-          <w:rStyle w:val="NormalTok"/>
-        </w:rPr>
-        <w:t xml:space="preserve">        conn </w:t>
-      </w:r>
-      <w:r>
-        <w:rPr>
-          <w:rStyle w:val="OperatorTok"/>
-        </w:rPr>
-        <w:t xml:space="preserve">=</w:t>
-      </w:r>
-      <w:r>
-        <w:rPr>
-          <w:rStyle w:val="NormalTok"/>
-        </w:rPr>
-        <w:t xml:space="preserve"> connect_snowflake()</w:t>
-      </w:r>
-      <w:r>
-        <w:br/>
-      </w:r>
-      <w:r>
-        <w:rPr>
-          <w:rStyle w:val="NormalTok"/>
-        </w:rPr>
-        <w:t xml:space="preserve">        files </w:t>
-      </w:r>
-      <w:r>
-        <w:rPr>
-          <w:rStyle w:val="OperatorTok"/>
-        </w:rPr>
-        <w:t xml:space="preserve">=</w:t>
-      </w:r>
-      <w:r>
-        <w:rPr>
-          <w:rStyle w:val="NormalTok"/>
-        </w:rPr>
-        <w:t xml:space="preserve"> download_csvs_from_sftp()</w:t>
-      </w:r>
-      <w:r>
-        <w:br/>
-      </w:r>
-      <w:r>
-        <w:rPr>
-          <w:rStyle w:val="NormalTok"/>
-        </w:rPr>
-        <w:t xml:space="preserve">        </w:t>
-      </w:r>
-      <w:r>
-        <w:rPr>
-          <w:rStyle w:val="ControlFlowTok"/>
-        </w:rPr>
-        <w:t xml:space="preserve">for</w:t>
-      </w:r>
-      <w:r>
-        <w:rPr>
-          <w:rStyle w:val="NormalTok"/>
-        </w:rPr>
-        <w:t xml:space="preserve"> file_path </w:t>
-      </w:r>
-      <w:r>
-        <w:rPr>
-          <w:rStyle w:val="KeywordTok"/>
-        </w:rPr>
-        <w:t xml:space="preserve">in</w:t>
-      </w:r>
-      <w:r>
-        <w:rPr>
-          <w:rStyle w:val="NormalTok"/>
-        </w:rPr>
-        <w:t xml:space="preserve"> files:</w:t>
-      </w:r>
-      <w:r>
-        <w:br/>
-      </w:r>
-      <w:r>
-        <w:rPr>
-          <w:rStyle w:val="NormalTok"/>
-        </w:rPr>
-        <w:t xml:space="preserve">            load_csv_to_snowflake(file_path, conn)</w:t>
-      </w:r>
-      <w:r>
-        <w:br/>
-      </w:r>
-      <w:r>
-        <w:rPr>
-          <w:rStyle w:val="NormalTok"/>
-        </w:rPr>
-        <w:t xml:space="preserve">            os.remove(file_path)</w:t>
-      </w:r>
-      <w:r>
-        <w:br/>
-      </w:r>
-      <w:r>
-        <w:rPr>
-          <w:rStyle w:val="NormalTok"/>
-        </w:rPr>
-        <w:t xml:space="preserve">            logging.info(</w:t>
-      </w:r>
-      <w:r>
-        <w:rPr>
-          <w:rStyle w:val="SpecialStringTok"/>
-        </w:rPr>
-        <w:t xml:space="preserve">f"Removed: </w:t>
-      </w:r>
-      <w:r>
-        <w:rPr>
-          <w:rStyle w:val="SpecialCharTok"/>
-        </w:rPr>
-        <w:t xml:space="preserve">{</w:t>
-      </w:r>
-      <w:r>
-        <w:rPr>
-          <w:rStyle w:val="NormalTok"/>
-        </w:rPr>
-        <w:t xml:space="preserve">file_path</w:t>
-      </w:r>
-      <w:r>
-        <w:rPr>
-          <w:rStyle w:val="SpecialCharTok"/>
-        </w:rPr>
-        <w:t xml:space="preserve">}</w:t>
-      </w:r>
-      <w:r>
-        <w:rPr>
-          <w:rStyle w:val="SpecialStringTok"/>
-        </w:rPr>
-        <w:t xml:space="preserve">"</w:t>
-      </w:r>
-      <w:r>
-        <w:rPr>
-          <w:rStyle w:val="NormalTok"/>
-        </w:rPr>
-        <w:t xml:space="preserve">)</w:t>
+        <w:t xml:space="preserve">        merge_into_application_table(conn)</w:t>
       </w:r>
       <w:r>
         <w:br/>
@@ -3131,12 +3260,161 @@
       </w:r>
     </w:p>
     <w:bookmarkEnd w:id="32"/>
-    <w:bookmarkStart w:id="33" w:name="done"/>
+    <w:bookmarkStart w:id="33" w:name="Xc24bf4d16ec1918a62503ef1619cb90b6e9a8fc"/>
     <w:p>
       <w:pPr>
         <w:pStyle w:val="Heading2"/>
       </w:pPr>
       <w:r>
+        <w:t xml:space="preserve">✅ Step 7: Enable Deduplication with</w:t>
+      </w:r>
+      <w:r>
+        <w:t xml:space="preserve"> </w:t>
+      </w:r>
+      <w:r>
+        <w:rPr>
+          <w:rStyle w:val="VerbatimChar"/>
+        </w:rPr>
+        <w:t xml:space="preserve">MERGE</w:t>
+      </w:r>
+      <w:r>
+        <w:t xml:space="preserve"> </w:t>
+      </w:r>
+      <w:r>
+        <w:t xml:space="preserve">and Tracking</w:t>
+      </w:r>
+    </w:p>
+    <w:p>
+      <w:pPr>
+        <w:pStyle w:val="Compact"/>
+        <w:numPr>
+          <w:ilvl w:val="0"/>
+          <w:numId w:val="1008"/>
+        </w:numPr>
+      </w:pPr>
+      <w:r>
+        <w:t xml:space="preserve">Always upload to</w:t>
+      </w:r>
+      <w:r>
+        <w:t xml:space="preserve"> </w:t>
+      </w:r>
+      <w:r>
+        <w:rPr>
+          <w:rStyle w:val="VerbatimChar"/>
+        </w:rPr>
+        <w:t xml:space="preserve">stg_application</w:t>
+      </w:r>
+    </w:p>
+    <w:p>
+      <w:pPr>
+        <w:pStyle w:val="Compact"/>
+        <w:numPr>
+          <w:ilvl w:val="0"/>
+          <w:numId w:val="1008"/>
+        </w:numPr>
+      </w:pPr>
+      <w:r>
+        <w:t xml:space="preserve">Run</w:t>
+      </w:r>
+      <w:r>
+        <w:t xml:space="preserve"> </w:t>
+      </w:r>
+      <w:r>
+        <w:rPr>
+          <w:rStyle w:val="VerbatimChar"/>
+        </w:rPr>
+        <w:t xml:space="preserve">MERGE</w:t>
+      </w:r>
+      <w:r>
+        <w:t xml:space="preserve"> </w:t>
+      </w:r>
+      <w:r>
+        <w:t xml:space="preserve">to update/insert into final</w:t>
+      </w:r>
+      <w:r>
+        <w:t xml:space="preserve"> </w:t>
+      </w:r>
+      <w:r>
+        <w:rPr>
+          <w:rStyle w:val="VerbatimChar"/>
+        </w:rPr>
+        <w:t xml:space="preserve">application</w:t>
+      </w:r>
+      <w:r>
+        <w:t xml:space="preserve"> </w:t>
+      </w:r>
+      <w:r>
+        <w:t xml:space="preserve">table</w:t>
+      </w:r>
+    </w:p>
+    <w:p>
+      <w:pPr>
+        <w:pStyle w:val="Compact"/>
+        <w:numPr>
+          <w:ilvl w:val="0"/>
+          <w:numId w:val="1008"/>
+        </w:numPr>
+      </w:pPr>
+      <w:r>
+        <w:t xml:space="preserve">Use</w:t>
+      </w:r>
+      <w:r>
+        <w:t xml:space="preserve"> </w:t>
+      </w:r>
+      <w:r>
+        <w:rPr>
+          <w:rStyle w:val="VerbatimChar"/>
+        </w:rPr>
+        <w:t xml:space="preserve">file_log</w:t>
+      </w:r>
+      <w:r>
+        <w:t xml:space="preserve"> </w:t>
+      </w:r>
+      <w:r>
+        <w:t xml:space="preserve">to track processed filenames</w:t>
+      </w:r>
+    </w:p>
+    <w:p>
+      <w:pPr>
+        <w:pStyle w:val="Compact"/>
+        <w:numPr>
+          <w:ilvl w:val="0"/>
+          <w:numId w:val="1008"/>
+        </w:numPr>
+      </w:pPr>
+      <w:r>
+        <w:t xml:space="preserve">Move files to</w:t>
+      </w:r>
+      <w:r>
+        <w:t xml:space="preserve"> </w:t>
+      </w:r>
+      <w:r>
+        <w:rPr>
+          <w:rStyle w:val="VerbatimChar"/>
+        </w:rPr>
+        <w:t xml:space="preserve">processed/</w:t>
+      </w:r>
+      <w:r>
+        <w:t xml:space="preserve"> </w:t>
+      </w:r>
+      <w:r>
+        <w:t xml:space="preserve">folder to avoid reprocessing</w:t>
+      </w:r>
+    </w:p>
+    <w:p>
+      <w:r>
+        <w:pict>
+          <v:rect style="width:0;height:1.5pt" o:hralign="center" o:hrstd="t" o:hr="t"/>
+        </w:pict>
+      </w:r>
+    </w:p>
+    <w:bookmarkEnd w:id="33"/>
+    <w:bookmarkStart w:id="34" w:name="done"/>
+    <w:p>
+      <w:pPr>
+        <w:pStyle w:val="Heading2"/>
+      </w:pPr>
+      <w:r>
         <w:t xml:space="preserve">✅ Done!</w:t>
       </w:r>
     </w:p>
@@ -3145,11 +3423,83 @@
         <w:pStyle w:val="FirstParagraph"/>
       </w:pPr>
       <w:r>
-        <w:t xml:space="preserve">You now have an automated pipeline that pulls data from an SFTP server and loads it into Snowflake, all from a secure, environment-variable-based, beginner-friendly system on Windows Server.</w:t>
-      </w:r>
-    </w:p>
-    <w:bookmarkEnd w:id="33"/>
+        <w:t xml:space="preserve">You now have an automated pipeline that:</w:t>
+      </w:r>
+    </w:p>
+    <w:p>
+      <w:pPr>
+        <w:pStyle w:val="Compact"/>
+        <w:numPr>
+          <w:ilvl w:val="0"/>
+          <w:numId w:val="1009"/>
+        </w:numPr>
+      </w:pPr>
+      <w:r>
+        <w:t xml:space="preserve">Connects to SFTP</w:t>
+      </w:r>
+    </w:p>
+    <w:p>
+      <w:pPr>
+        <w:pStyle w:val="Compact"/>
+        <w:numPr>
+          <w:ilvl w:val="0"/>
+          <w:numId w:val="1009"/>
+        </w:numPr>
+      </w:pPr>
+      <w:r>
+        <w:t xml:space="preserve">Downloads versioned CSVs</w:t>
+      </w:r>
+    </w:p>
+    <w:p>
+      <w:pPr>
+        <w:pStyle w:val="Compact"/>
+        <w:numPr>
+          <w:ilvl w:val="0"/>
+          <w:numId w:val="1009"/>
+        </w:numPr>
+      </w:pPr>
+      <w:r>
+        <w:t xml:space="preserve">Uploads to Snowflake staging</w:t>
+      </w:r>
+    </w:p>
+    <w:p>
+      <w:pPr>
+        <w:pStyle w:val="Compact"/>
+        <w:numPr>
+          <w:ilvl w:val="0"/>
+          <w:numId w:val="1009"/>
+        </w:numPr>
+      </w:pPr>
+      <w:r>
+        <w:t xml:space="preserve">Merges into your production table</w:t>
+      </w:r>
+    </w:p>
+    <w:p>
+      <w:pPr>
+        <w:pStyle w:val="Compact"/>
+        <w:numPr>
+          <w:ilvl w:val="0"/>
+          <w:numId w:val="1009"/>
+        </w:numPr>
+      </w:pPr>
+      <w:r>
+        <w:t xml:space="preserve">Prevents duplicates</w:t>
+      </w:r>
+    </w:p>
+    <w:p>
+      <w:pPr>
+        <w:pStyle w:val="Compact"/>
+        <w:numPr>
+          <w:ilvl w:val="0"/>
+          <w:numId w:val="1009"/>
+        </w:numPr>
+      </w:pPr>
+      <w:r>
+        <w:t xml:space="preserve">Runs on schedule from your Windows deployment server</w:t>
+      </w:r>
+    </w:p>
     <w:bookmarkEnd w:id="34"/>
+    <w:bookmarkEnd w:id="35"/>
     <w:sectPr>
       <w:footnotePr>
         <w:numRestart w:val="eachSect"/>
@@ -3717,6 +4067,12 @@
     </w:lvlOverride>
   </w:num>
   <w:num w:numId="1007">
+    <w:abstractNumId w:val="991"/>
+  </w:num>
+  <w:num w:numId="1008">
+    <w:abstractNumId w:val="991"/>
+  </w:num>
+  <w:num w:numId="1009">
     <w:abstractNumId w:val="991"/>
   </w:num>
 </w:numbering>

</xml_diff>